<commit_message>
Deployed 2b55553 with MkDocs version: 1.6.1
</commit_message>
<xml_diff>
--- a/linearni_algerbra_diskretni_mat/Algebra_ÚSTNÍ.docx
+++ b/linearni_algerbra_diskretni_mat/Algebra_ÚSTNÍ.docx
@@ -373,7 +373,7 @@
           <w:numId w:val="1"/>
         </w:numPr>
         <w:spacing w:line="276" w:lineRule="auto"/>
-        <w:ind w:left="1080"/>
+        <w:ind w:hanging="720"/>
       </w:pPr>
       <w:r>
         <w:rPr>
@@ -506,6 +506,9 @@
       <w:r>
         <w:t xml:space="preserve"> </w:t>
       </w:r>
+      <w:r>
+        <w:t xml:space="preserve"> </w:t>
+      </w:r>
     </w:p>
     <w:p>
       <w:pPr>
@@ -776,7 +779,7 @@
             <v:path o:extrusionok="f" gradientshapeok="t" o:connecttype="rect"/>
             <o:lock v:ext="edit" aspectratio="t"/>
           </v:shapetype>
-          <v:shape id="_x0000_i1025" type="#_x0000_t75" alt="Prosté zobrazení – Wikipedie" style="width:68.85pt;height:68.85pt;mso-width-percent:0;mso-height-percent:0;mso-width-percent:0;mso-height-percent:0">
+          <v:shape id="_x0000_i1025" type="#_x0000_t75" alt="Prosté zobrazení – Wikipedie" style="width:68.85pt;height:68.85pt">
             <v:imagedata r:id="rId8" o:title="A9BEB161"/>
           </v:shape>
         </w:pict>
@@ -935,7 +938,6 @@
           <w:b/>
           <w:bCs/>
         </w:rPr>
-        <w:lastRenderedPageBreak/>
         <w:t>Inverzní zobrazení (</w:t>
       </w:r>
       <m:oMath>
@@ -1421,7 +1423,13 @@
         <w:spacing w:line="276" w:lineRule="auto"/>
       </w:pPr>
       <w:r>
-        <w:t>Každý prvek v množině je zbytkové třída</w:t>
+        <w:t>Každý prvek v množině je zbytkov</w:t>
+      </w:r>
+      <w:r>
+        <w:t>á</w:t>
+      </w:r>
+      <w:r>
+        <w:t xml:space="preserve"> třída</w:t>
       </w:r>
     </w:p>
     <w:p>
@@ -1747,7 +1755,6 @@
         <w:ind w:left="2160"/>
       </w:pPr>
       <w:r>
-        <w:lastRenderedPageBreak/>
         <w:drawing>
           <wp:inline distT="0" distB="0" distL="0" distR="0" wp14:anchorId="53FAB51E" wp14:editId="161ED7EA">
             <wp:extent cx="4267796" cy="695422"/>
@@ -2208,8 +2215,8 @@
       </w:pPr>
       <w:r>
         <w:drawing>
-          <wp:inline distT="0" distB="0" distL="0" distR="0" wp14:anchorId="1366BB57" wp14:editId="27E08B25">
-            <wp:extent cx="5055027" cy="2311879"/>
+          <wp:inline distT="0" distB="0" distL="0" distR="0" wp14:anchorId="1366BB57" wp14:editId="123EF3E4">
+            <wp:extent cx="4745188" cy="2170176"/>
             <wp:effectExtent l="0" t="0" r="0" b="0"/>
             <wp:docPr id="1820217747" name="Obrázek 1" descr="Obsah obrázku text, snímek obrazovky, Písmo&#10;&#10;Obsah generovaný pomocí AI může být nesprávný."/>
             <wp:cNvGraphicFramePr>
@@ -2231,7 +2238,7 @@
                   <pic:spPr>
                     <a:xfrm>
                       <a:off x="0" y="0"/>
-                      <a:ext cx="5079360" cy="2323007"/>
+                      <a:ext cx="4773041" cy="2182914"/>
                     </a:xfrm>
                     <a:prstGeom prst="rect">
                       <a:avLst/>
@@ -2260,7 +2267,6 @@
           <w:b/>
           <w:bCs/>
         </w:rPr>
-        <w:lastRenderedPageBreak/>
         <w:t>Podprostor:</w:t>
       </w:r>
       <w:r>
@@ -2282,10 +2288,13 @@
         <w:t>Je uzavřená na sčítán</w:t>
       </w:r>
       <w:r>
-        <w:t xml:space="preserve">í </w:t>
-      </w:r>
-      <w:r>
-        <w:t xml:space="preserve">.Je uzavřená na násobení </w:t>
+        <w:t>í</w:t>
+      </w:r>
+      <w:r>
+        <w:t xml:space="preserve"> a </w:t>
+      </w:r>
+      <w:r>
+        <w:t xml:space="preserve">na násobení </w:t>
       </w:r>
       <w:r>
         <w:t xml:space="preserve">číslem. </w:t>
@@ -2661,7 +2670,13 @@
         <w:spacing w:line="276" w:lineRule="auto"/>
       </w:pPr>
       <w:r>
-        <w:t>Co se stane v podprosoru, zůstane v podprostoru (neexistuje operace, které by nás vyhodila ven).</w:t>
+        <w:t>Co se stane v podpros</w:t>
+      </w:r>
+      <w:r>
+        <w:t>t</w:t>
+      </w:r>
+      <w:r>
+        <w:t>oru, zůstane v podprostoru (neexistuje operace, které by nás vyhodila ven).</w:t>
       </w:r>
     </w:p>
     <w:p>
@@ -2698,10 +2713,20 @@
           <w:b/>
           <w:bCs/>
         </w:rPr>
-        <w:t>nenulového</w:t>
-      </w:r>
-      <w:r>
-        <w:t xml:space="preserve"> čísla</w:t>
+        <w:t>nenulov</w:t>
+      </w:r>
+      <w:r>
+        <w:rPr>
+          <w:b/>
+          <w:bCs/>
+        </w:rPr>
+        <w:t>ým</w:t>
+      </w:r>
+      <w:r>
+        <w:t xml:space="preserve"> čís</w:t>
+      </w:r>
+      <w:r>
+        <w:t>lem</w:t>
       </w:r>
       <w:r>
         <w:t>.</w:t>
@@ -2717,7 +2742,13 @@
         <w:spacing w:line="276" w:lineRule="auto"/>
       </w:pPr>
       <w:r>
-        <w:t>Přičítání jiného jednoho k druhému (výsledek se možná natočí jinam, ale bude furt v rovině)</w:t>
+        <w:t>Přičtení násobku jednoho vektoru k druhému.</w:t>
+      </w:r>
+      <w:r>
+        <w:t xml:space="preserve"> </w:t>
+      </w:r>
+      <w:r>
+        <w:t>(výsledek se možná natočí jinam, ale bude furt v rovině)</w:t>
       </w:r>
       <w:r>
         <w:t>.</w:t>
@@ -2899,7 +2930,6 @@
           <w:b/>
           <w:bCs/>
         </w:rPr>
-        <w:lastRenderedPageBreak/>
         <w:t>Soustavy se stejnou množinou řešení (Ekvivalentní soustavy):</w:t>
       </w:r>
     </w:p>
@@ -3266,7 +3296,10 @@
         <w:t xml:space="preserve"> </w:t>
       </w:r>
       <w:r>
-        <w:t>Znamená to, že alespoň jeden vektor z té skupiny je "zbytečný", protože jde vyjádřit jako kombinace těch ostatních.</w:t>
+        <w:t>Alespoň jeden</w:t>
+      </w:r>
+      <w:r>
+        <w:t xml:space="preserve"> vektor je možný vytvořit pomocí ostatních, takže tam je zbytečný</w:t>
       </w:r>
     </w:p>
     <w:p>
@@ -3643,7 +3676,6 @@
         <w:ind w:left="1080"/>
       </w:pPr>
       <w:r>
-        <w:lastRenderedPageBreak/>
         <w:drawing>
           <wp:inline distT="0" distB="0" distL="0" distR="0" wp14:anchorId="17161C55" wp14:editId="4649A86B">
             <wp:extent cx="990738" cy="438211"/>
@@ -4095,7 +4127,16 @@
         <w:spacing w:line="276" w:lineRule="auto"/>
       </w:pPr>
       <w:r>
-        <w:t>Slouží k PŘEPOČTU SOUŘADNIC z bázi do druhé bázi</w:t>
+        <w:t>Slouží k PŘEPOČTU SOUŘADNIC z báz</w:t>
+      </w:r>
+      <w:r>
+        <w:t>e</w:t>
+      </w:r>
+      <w:r>
+        <w:t xml:space="preserve"> do druhé báz</w:t>
+      </w:r>
+      <w:r>
+        <w:t>e</w:t>
       </w:r>
     </w:p>
     <w:p>
@@ -4108,7 +4149,13 @@
         <w:spacing w:line="276" w:lineRule="auto"/>
       </w:pPr>
       <w:r>
-        <w:t>Obsahuje ve sloupcích souřadnice vektorů jedné báze vzhledem k druhé bázi.</w:t>
+        <w:t>Obsahuje ve sloupcích souřadni</w:t>
+      </w:r>
+      <w:r>
+        <w:t>x</w:t>
+      </w:r>
+      <w:r>
+        <w:t>ce vektorů jedné báze vzhledem k druhé bázi.</w:t>
       </w:r>
     </w:p>
     <w:p>
@@ -4121,7 +4168,6 @@
         <w:spacing w:line="276" w:lineRule="auto"/>
       </w:pPr>
       <w:r>
-        <w:lastRenderedPageBreak/>
         <w:drawing>
           <wp:inline distT="0" distB="0" distL="0" distR="0" wp14:anchorId="1718FF22" wp14:editId="6E39F122">
             <wp:extent cx="4676900" cy="2633787"/>
@@ -4208,6 +4254,7 @@
           <w:b/>
           <w:bCs/>
         </w:rPr>
+        <w:lastRenderedPageBreak/>
         <w:t>Inverzní matice:</w:t>
       </w:r>
       <w:r>
@@ -4448,7 +4495,21 @@
           <w:b/>
           <w:bCs/>
         </w:rPr>
-        <w:t>Lineárni kombinace matic:</w:t>
+        <w:t>Lineárn</w:t>
+      </w:r>
+      <w:r>
+        <w:rPr>
+          <w:b/>
+          <w:bCs/>
+        </w:rPr>
+        <w:t>í</w:t>
+      </w:r>
+      <w:r>
+        <w:rPr>
+          <w:b/>
+          <w:bCs/>
+        </w:rPr>
+        <w:t xml:space="preserve"> kombinace matic:</w:t>
       </w:r>
       <w:r>
         <w:t xml:space="preserve"> Kombinace matematický operací</w:t>
@@ -4617,8 +4678,16 @@
         </w:numPr>
         <w:spacing w:line="276" w:lineRule="auto"/>
         <w:ind w:left="1080"/>
-      </w:pPr>
-      <w:r>
+        <w:rPr>
+          <w:b/>
+          <w:bCs/>
+        </w:rPr>
+      </w:pPr>
+      <w:r>
+        <w:rPr>
+          <w:b/>
+          <w:bCs/>
+        </w:rPr>
         <w:t xml:space="preserve">Definice: </w:t>
       </w:r>
     </w:p>
@@ -4692,7 +4761,6 @@
         <w:ind w:left="1080"/>
       </w:pPr>
       <w:r>
-        <w:lastRenderedPageBreak/>
         <w:t xml:space="preserve">Zachovává </w:t>
       </w:r>
       <m:oMath>
@@ -4872,15 +4940,24 @@
         </w:numPr>
         <w:spacing w:line="276" w:lineRule="auto"/>
         <w:ind w:left="1080"/>
+        <w:rPr>
+          <w:b/>
+          <w:bCs/>
+        </w:rPr>
       </w:pPr>
       <w:r>
         <w:rPr>
           <w:rFonts w:eastAsiaTheme="minorEastAsia"/>
+          <w:b/>
+          <w:bCs/>
         </w:rPr>
         <w:t xml:space="preserve">Aby bylo zobrazeni </w:t>
       </w:r>
       <m:oMath>
         <m:r>
+          <m:rPr>
+            <m:sty m:val="bi"/>
+          </m:rPr>
           <w:rPr>
             <w:rFonts w:ascii="Cambria Math" w:eastAsiaTheme="minorEastAsia" w:hAnsi="Cambria Math"/>
           </w:rPr>
@@ -4890,6 +4967,8 @@
       <w:r>
         <w:rPr>
           <w:rFonts w:eastAsiaTheme="minorEastAsia"/>
+          <w:b/>
+          <w:bCs/>
         </w:rPr>
         <w:t xml:space="preserve"> lineární, musí splňovat:</w:t>
       </w:r>
@@ -4907,7 +4986,19 @@
         <w:rPr>
           <w:rFonts w:eastAsiaTheme="minorEastAsia"/>
         </w:rPr>
-        <w:t>Sčítání (Aditiva):</w:t>
+        <w:t>Sčítání (Adit</w:t>
+      </w:r>
+      <w:r>
+        <w:rPr>
+          <w:rFonts w:eastAsiaTheme="minorEastAsia"/>
+        </w:rPr>
+        <w:t>ivit</w:t>
+      </w:r>
+      <w:r>
+        <w:rPr>
+          <w:rFonts w:eastAsiaTheme="minorEastAsia"/>
+        </w:rPr>
+        <w:t>a):</w:t>
       </w:r>
       <w:r>
         <w:t xml:space="preserve"> </w:t>
@@ -5469,28 +5560,14 @@
           <w:rPr>
             <w:rFonts w:ascii="Cambria Math" w:hAnsi="Cambria Math"/>
           </w:rPr>
-          <m:t>Ker</m:t>
-        </m:r>
-        <m:d>
-          <m:dPr>
-            <m:ctrlPr>
-              <w:rPr>
-                <w:rFonts w:ascii="Cambria Math" w:hAnsi="Cambria Math"/>
-              </w:rPr>
-            </m:ctrlPr>
-          </m:dPr>
-          <m:e>
-            <m:r>
-              <m:rPr>
-                <m:sty m:val="p"/>
-              </m:rPr>
-              <w:rPr>
-                <w:rFonts w:ascii="Cambria Math" w:hAnsi="Cambria Math"/>
-              </w:rPr>
-              <m:t>L</m:t>
-            </m:r>
-          </m:e>
-        </m:d>
+          <m:t>Ker(L)= {</m:t>
+        </m:r>
+        <m:r>
+          <w:rPr>
+            <w:rFonts w:ascii="Cambria Math" w:hAnsi="Cambria Math"/>
+          </w:rPr>
+          <m:t>x</m:t>
+        </m:r>
         <m:r>
           <m:rPr>
             <m:sty m:val="p"/>
@@ -5498,13 +5575,13 @@
           <w:rPr>
             <w:rFonts w:ascii="Cambria Math" w:hAnsi="Cambria Math"/>
           </w:rPr>
-          <m:t>= {</m:t>
+          <m:t>∈</m:t>
         </m:r>
         <m:r>
           <w:rPr>
             <w:rFonts w:ascii="Cambria Math" w:hAnsi="Cambria Math"/>
           </w:rPr>
-          <m:t>x</m:t>
+          <m:t>U</m:t>
         </m:r>
         <m:r>
           <m:rPr>
@@ -5513,13 +5590,13 @@
           <w:rPr>
             <w:rFonts w:ascii="Cambria Math" w:hAnsi="Cambria Math"/>
           </w:rPr>
-          <m:t>∈</m:t>
+          <m:t>∣</m:t>
         </m:r>
         <m:r>
           <w:rPr>
             <w:rFonts w:ascii="Cambria Math" w:hAnsi="Cambria Math"/>
           </w:rPr>
-          <m:t>U</m:t>
+          <m:t>L</m:t>
         </m:r>
         <m:r>
           <m:rPr>
@@ -5528,31 +5605,14 @@
           <w:rPr>
             <w:rFonts w:ascii="Cambria Math" w:hAnsi="Cambria Math"/>
           </w:rPr>
-          <m:t>∣</m:t>
+          <m:t>(</m:t>
         </m:r>
         <m:r>
           <w:rPr>
             <w:rFonts w:ascii="Cambria Math" w:hAnsi="Cambria Math"/>
           </w:rPr>
-          <m:t>L</m:t>
-        </m:r>
-        <m:d>
-          <m:dPr>
-            <m:ctrlPr>
-              <w:rPr>
-                <w:rFonts w:ascii="Cambria Math" w:hAnsi="Cambria Math"/>
-              </w:rPr>
-            </m:ctrlPr>
-          </m:dPr>
-          <m:e>
-            <m:r>
-              <w:rPr>
-                <w:rFonts w:ascii="Cambria Math" w:hAnsi="Cambria Math"/>
-              </w:rPr>
-              <m:t>x</m:t>
-            </m:r>
-          </m:e>
-        </m:d>
+          <m:t>x</m:t>
+        </m:r>
         <m:r>
           <m:rPr>
             <m:sty m:val="p"/>
@@ -5560,7 +5620,7 @@
           <w:rPr>
             <w:rFonts w:ascii="Cambria Math" w:hAnsi="Cambria Math"/>
           </w:rPr>
-          <m:t>=</m:t>
+          <m:t>)=</m:t>
         </m:r>
         <m:r>
           <w:rPr>
@@ -5760,7 +5820,7 @@
         <w:t>j</w:t>
       </w:r>
       <w:r>
-        <w:t>e SURJEKTIVNÍ, pokud obor hodnot splýva s celým cílovým prosotorem</w:t>
+        <w:t>e SURJEKTIVNÍ, pokud obor hodnot splýva s celým cílovým prostorem</w:t>
       </w:r>
     </w:p>
     <w:p>
@@ -6253,7 +6313,6 @@
         <w:spacing w:line="276" w:lineRule="auto"/>
       </w:pPr>
       <w:r>
-        <w:lastRenderedPageBreak/>
         <w:t>0 = 0 (nekonečně mnoho řešení)</w:t>
       </w:r>
     </w:p>
@@ -6797,7 +6856,6 @@
         <w:spacing w:line="276" w:lineRule="auto"/>
       </w:pPr>
       <w:r>
-        <w:lastRenderedPageBreak/>
         <w:t>Vzor (x): Vstup</w:t>
       </w:r>
       <w:r>
@@ -7665,7 +7723,6 @@
         <w:spacing w:line="276" w:lineRule="auto"/>
       </w:pPr>
       <w:r>
-        <w:lastRenderedPageBreak/>
         <w:drawing>
           <wp:inline distT="0" distB="0" distL="0" distR="0" wp14:anchorId="4AB5EF06" wp14:editId="459E4F91">
             <wp:extent cx="1219370" cy="609685"/>
@@ -8128,7 +8185,19 @@
         <w:rPr>
           <w:rFonts w:eastAsiaTheme="minorEastAsia"/>
         </w:rPr>
-        <w:t>: V maticovém světě to odpovída A * A * A * … *A.</w:t>
+        <w:t>: V maticovém světě to odpovíd</w:t>
+      </w:r>
+      <w:r>
+        <w:rPr>
+          <w:rFonts w:eastAsiaTheme="minorEastAsia"/>
+        </w:rPr>
+        <w:t>á</w:t>
+      </w:r>
+      <w:r>
+        <w:rPr>
+          <w:rFonts w:eastAsiaTheme="minorEastAsia"/>
+        </w:rPr>
+        <w:t xml:space="preserve"> A * A * A * … *A.</w:t>
       </w:r>
     </w:p>
     <w:p>
@@ -8314,7 +8383,7 @@
       </w:pPr>
       <w:r>
         <w:drawing>
-          <wp:inline distT="0" distB="0" distL="0" distR="0" wp14:anchorId="09D69E3C" wp14:editId="5083060A">
+          <wp:inline distT="0" distB="0" distL="0" distR="0" wp14:anchorId="09D69E3C" wp14:editId="53E79D62">
             <wp:extent cx="2580005" cy="372465"/>
             <wp:effectExtent l="0" t="0" r="0" b="0"/>
             <wp:docPr id="1625971076" name="Obrázek 1" descr="Obsah obrázku text, Písmo, snímek obrazovky, hodiny&#10;&#10;Obsah generovaný pomocí AI může být nesprávný."/>
@@ -8337,7 +8406,7 @@
                   <pic:spPr>
                     <a:xfrm>
                       <a:off x="0" y="0"/>
-                      <a:ext cx="2714694" cy="391910"/>
+                      <a:ext cx="2580005" cy="372465"/>
                     </a:xfrm>
                     <a:prstGeom prst="rect">
                       <a:avLst/>
@@ -8591,7 +8660,6 @@
         <w:ind w:left="960"/>
       </w:pPr>
       <w:r>
-        <w:lastRenderedPageBreak/>
         <w:drawing>
           <wp:anchor distT="0" distB="0" distL="114300" distR="114300" simplePos="0" relativeHeight="251656192" behindDoc="0" locked="0" layoutInCell="1" allowOverlap="1" wp14:anchorId="28A5ED10" wp14:editId="385A9EB1">
             <wp:simplePos x="0" y="0"/>
@@ -8950,6 +9018,54 @@
       <w:pPr>
         <w:pStyle w:val="Compact"/>
         <w:numPr>
+          <w:ilvl w:val="2"/>
+          <w:numId w:val="16"/>
+        </w:numPr>
+        <w:spacing w:line="276" w:lineRule="auto"/>
+        <w:ind w:left="1680"/>
+      </w:pPr>
+      <w:r>
+        <w:drawing>
+          <wp:inline distT="0" distB="0" distL="0" distR="0" wp14:anchorId="4FED3F3F" wp14:editId="2D8B8150">
+            <wp:extent cx="3590015" cy="1550505"/>
+            <wp:effectExtent l="0" t="0" r="0" b="0"/>
+            <wp:docPr id="2076425774" name="Obrázek 1" descr="Obsah obrázku text, Písmo, snímek obrazovky, rukopis&#10;&#10;Obsah generovaný pomocí AI může být nesprávný."/>
+            <wp:cNvGraphicFramePr>
+              <a:graphicFrameLocks xmlns:a="http://schemas.openxmlformats.org/drawingml/2006/main" noChangeAspect="1"/>
+            </wp:cNvGraphicFramePr>
+            <a:graphic xmlns:a="http://schemas.openxmlformats.org/drawingml/2006/main">
+              <a:graphicData uri="http://schemas.openxmlformats.org/drawingml/2006/picture">
+                <pic:pic xmlns:pic="http://schemas.openxmlformats.org/drawingml/2006/picture">
+                  <pic:nvPicPr>
+                    <pic:cNvPr id="2076425774" name="Obrázek 1" descr="Obsah obrázku text, Písmo, snímek obrazovky, rukopis&#10;&#10;Obsah generovaný pomocí AI může být nesprávný."/>
+                    <pic:cNvPicPr/>
+                  </pic:nvPicPr>
+                  <pic:blipFill>
+                    <a:blip r:embed="rId56"/>
+                    <a:stretch>
+                      <a:fillRect/>
+                    </a:stretch>
+                  </pic:blipFill>
+                  <pic:spPr>
+                    <a:xfrm>
+                      <a:off x="0" y="0"/>
+                      <a:ext cx="3634454" cy="1569698"/>
+                    </a:xfrm>
+                    <a:prstGeom prst="rect">
+                      <a:avLst/>
+                    </a:prstGeom>
+                  </pic:spPr>
+                </pic:pic>
+              </a:graphicData>
+            </a:graphic>
+          </wp:inline>
+        </w:drawing>
+      </w:r>
+    </w:p>
+    <w:p>
+      <w:pPr>
+        <w:pStyle w:val="Compact"/>
+        <w:numPr>
           <w:ilvl w:val="1"/>
           <w:numId w:val="16"/>
         </w:numPr>
@@ -9076,7 +9192,6 @@
           <w:b/>
           <w:bCs/>
         </w:rPr>
-        <w:lastRenderedPageBreak/>
         <w:t>Definice</w:t>
       </w:r>
       <w:r>
@@ -9135,7 +9250,7 @@
                     <pic:cNvPicPr/>
                   </pic:nvPicPr>
                   <pic:blipFill>
-                    <a:blip r:embed="rId56"/>
+                    <a:blip r:embed="rId57"/>
                     <a:stretch>
                       <a:fillRect/>
                     </a:stretch>
@@ -9242,7 +9357,7 @@
                     <pic:cNvPicPr/>
                   </pic:nvPicPr>
                   <pic:blipFill>
-                    <a:blip r:embed="rId57"/>
+                    <a:blip r:embed="rId58"/>
                     <a:stretch>
                       <a:fillRect/>
                     </a:stretch>
@@ -9528,7 +9643,7 @@
                     <pic:cNvPicPr/>
                   </pic:nvPicPr>
                   <pic:blipFill>
-                    <a:blip r:embed="rId58"/>
+                    <a:blip r:embed="rId59"/>
                     <a:stretch>
                       <a:fillRect/>
                     </a:stretch>
@@ -9591,7 +9706,7 @@
                     <pic:cNvPicPr/>
                   </pic:nvPicPr>
                   <pic:blipFill>
-                    <a:blip r:embed="rId59"/>
+                    <a:blip r:embed="rId60"/>
                     <a:stretch>
                       <a:fillRect/>
                     </a:stretch>
@@ -9689,7 +9804,7 @@
                     <pic:cNvPicPr/>
                   </pic:nvPicPr>
                   <pic:blipFill>
-                    <a:blip r:embed="rId60"/>
+                    <a:blip r:embed="rId61"/>
                     <a:stretch>
                       <a:fillRect/>
                     </a:stretch>
@@ -9716,6 +9831,9 @@
         <w:spacing w:line="276" w:lineRule="auto"/>
       </w:pPr>
       <w:r>
+        <w:t xml:space="preserve"> </w:t>
+      </w:r>
+      <w:r>
         <w:t>15. Úhel a ortogonalita</w:t>
       </w:r>
     </w:p>
@@ -9792,7 +9910,7 @@
                     <pic:cNvPicPr/>
                   </pic:nvPicPr>
                   <pic:blipFill>
-                    <a:blip r:embed="rId61"/>
+                    <a:blip r:embed="rId62"/>
                     <a:stretch>
                       <a:fillRect/>
                     </a:stretch>
@@ -9869,7 +9987,6 @@
         <w:rPr>
           <w:rFonts w:eastAsiaTheme="minorEastAsia"/>
         </w:rPr>
-        <w:lastRenderedPageBreak/>
         <w:drawing>
           <wp:inline distT="0" distB="0" distL="0" distR="0" wp14:anchorId="615C6A2A" wp14:editId="0BCFAAB0">
             <wp:extent cx="1733792" cy="733527"/>
@@ -9886,7 +10003,7 @@
                     <pic:cNvPicPr/>
                   </pic:nvPicPr>
                   <pic:blipFill>
-                    <a:blip r:embed="rId62"/>
+                    <a:blip r:embed="rId63"/>
                     <a:stretch>
                       <a:fillRect/>
                     </a:stretch>
@@ -10084,7 +10201,13 @@
         <w:spacing w:line="276" w:lineRule="auto"/>
       </w:pPr>
       <w:r>
-        <w:t>Algoritmus, který transformuje BÁZI na BÁZI ORTOGENÁLNÍ</w:t>
+        <w:t>Algoritmus, který transformuje BÁZI na BÁZI ORTOG</w:t>
+      </w:r>
+      <w:r>
+        <w:t>O</w:t>
+      </w:r>
+      <w:r>
+        <w:t>NÁLNÍ</w:t>
       </w:r>
     </w:p>
     <w:p>
@@ -10231,7 +10354,7 @@
                     </pic:cNvPicPr>
                   </pic:nvPicPr>
                   <pic:blipFill>
-                    <a:blip r:embed="rId63">
+                    <a:blip r:embed="rId64">
                       <a:extLst>
                         <a:ext uri="{28A0092B-C50C-407E-A947-70E740481C1C}">
                           <a14:useLocalDpi xmlns:a14="http://schemas.microsoft.com/office/drawing/2010/main" val="0"/>
@@ -10344,7 +10467,7 @@
                     <pic:cNvPicPr/>
                   </pic:nvPicPr>
                   <pic:blipFill>
-                    <a:blip r:embed="rId64"/>
+                    <a:blip r:embed="rId65"/>
                     <a:stretch>
                       <a:fillRect/>
                     </a:stretch>
@@ -10425,7 +10548,7 @@
                     <pic:cNvPicPr/>
                   </pic:nvPicPr>
                   <pic:blipFill>
-                    <a:blip r:embed="rId65"/>
+                    <a:blip r:embed="rId66"/>
                     <a:stretch>
                       <a:fillRect/>
                     </a:stretch>
@@ -10477,7 +10600,6 @@
         <w:spacing w:line="276" w:lineRule="auto"/>
       </w:pPr>
       <w:r>
-        <w:lastRenderedPageBreak/>
         <w:drawing>
           <wp:inline distT="0" distB="0" distL="0" distR="0" wp14:anchorId="0F78CBEE" wp14:editId="71050357">
             <wp:extent cx="1133633" cy="600159"/>
@@ -10494,7 +10616,7 @@
                     <pic:cNvPicPr/>
                   </pic:nvPicPr>
                   <pic:blipFill>
-                    <a:blip r:embed="rId66"/>
+                    <a:blip r:embed="rId67"/>
                     <a:stretch>
                       <a:fillRect/>
                     </a:stretch>
@@ -10570,7 +10692,7 @@
                     <pic:cNvPicPr/>
                   </pic:nvPicPr>
                   <pic:blipFill>
-                    <a:blip r:embed="rId67"/>
+                    <a:blip r:embed="rId68"/>
                     <a:stretch>
                       <a:fillRect/>
                     </a:stretch>
@@ -10594,7 +10716,13 @@
         <w:rPr>
           <w:rFonts w:eastAsiaTheme="minorEastAsia"/>
         </w:rPr>
-        <w:t xml:space="preserve"> = Čtverec délky původního vektrou</w:t>
+        <w:t xml:space="preserve"> = Čtverec délky původního vekt</w:t>
+      </w:r>
+      <w:r>
+        <w:rPr>
+          <w:rFonts w:eastAsiaTheme="minorEastAsia"/>
+        </w:rPr>
+        <w:t>oru</w:t>
       </w:r>
     </w:p>
     <w:p>
@@ -10623,7 +10751,7 @@
                     <pic:cNvPicPr/>
                   </pic:nvPicPr>
                   <pic:blipFill>
-                    <a:blip r:embed="rId68"/>
+                    <a:blip r:embed="rId69"/>
                     <a:stretch>
                       <a:fillRect/>
                     </a:stretch>
@@ -10644,7 +10772,13 @@
         </w:drawing>
       </w:r>
       <w:r>
-        <w:t xml:space="preserve"> = Čtverec délky jeho ortogenální projekce</w:t>
+        <w:t xml:space="preserve"> = Čtverec délky jeho ortog</w:t>
+      </w:r>
+      <w:r>
+        <w:t>o</w:t>
+      </w:r>
+      <w:r>
+        <w:t>nální projekce</w:t>
       </w:r>
     </w:p>
     <w:p>
@@ -10673,7 +10807,7 @@
                     <pic:cNvPicPr/>
                   </pic:nvPicPr>
                   <pic:blipFill>
-                    <a:blip r:embed="rId69"/>
+                    <a:blip r:embed="rId70"/>
                     <a:stretch>
                       <a:fillRect/>
                     </a:stretch>
@@ -10895,7 +11029,13 @@
         <w:spacing w:line="276" w:lineRule="auto"/>
       </w:pPr>
       <w:r>
-        <w:t>Příklad: Máme několik teček v grafu, které měli ležet v jedné přímce, ale kvůli chybám měření tam jsou odchylky.</w:t>
+        <w:t>Příklad: Máme několik teček v grafu, které měli ležet v jedné přímce, ale kvůli chybám měření</w:t>
+      </w:r>
+      <w:r>
+        <w:t>,</w:t>
+      </w:r>
+      <w:r>
+        <w:t xml:space="preserve"> tam jsou odchylky.</w:t>
       </w:r>
     </w:p>
     <w:p>
@@ -10937,7 +11077,7 @@
                     <pic:cNvPicPr/>
                   </pic:nvPicPr>
                   <pic:blipFill>
-                    <a:blip r:embed="rId70"/>
+                    <a:blip r:embed="rId71"/>
                     <a:stretch>
                       <a:fillRect/>
                     </a:stretch>
@@ -10957,6 +11097,59 @@
           </wp:inline>
         </w:drawing>
       </w:r>
+      <w:r>
+        <w:t xml:space="preserve"> </w:t>
+      </w:r>
+      <w:r>
+        <w:drawing>
+          <wp:inline distT="0" distB="0" distL="0" distR="0" wp14:anchorId="76B08638" wp14:editId="4F063A51">
+            <wp:extent cx="1636072" cy="1371765"/>
+            <wp:effectExtent l="0" t="0" r="0" b="0"/>
+            <wp:docPr id="385994781" name="Obrázek 1" descr="Diplomova19 a pra19 ace"/>
+            <wp:cNvGraphicFramePr>
+              <a:graphicFrameLocks xmlns:a="http://schemas.openxmlformats.org/drawingml/2006/main" noChangeAspect="1"/>
+            </wp:cNvGraphicFramePr>
+            <a:graphic xmlns:a="http://schemas.openxmlformats.org/drawingml/2006/main">
+              <a:graphicData uri="http://schemas.openxmlformats.org/drawingml/2006/picture">
+                <pic:pic xmlns:pic="http://schemas.openxmlformats.org/drawingml/2006/picture">
+                  <pic:nvPicPr>
+                    <pic:cNvPr id="0" name="Picture 5" descr="Diplomova19 a pra19 ace"/>
+                    <pic:cNvPicPr>
+                      <a:picLocks noChangeAspect="1" noChangeArrowheads="1"/>
+                    </pic:cNvPicPr>
+                  </pic:nvPicPr>
+                  <pic:blipFill>
+                    <a:blip r:embed="rId72">
+                      <a:extLst>
+                        <a:ext uri="{28A0092B-C50C-407E-A947-70E740481C1C}">
+                          <a14:useLocalDpi xmlns:a14="http://schemas.microsoft.com/office/drawing/2010/main" val="0"/>
+                        </a:ext>
+                      </a:extLst>
+                    </a:blip>
+                    <a:srcRect/>
+                    <a:stretch>
+                      <a:fillRect/>
+                    </a:stretch>
+                  </pic:blipFill>
+                  <pic:spPr bwMode="auto">
+                    <a:xfrm>
+                      <a:off x="0" y="0"/>
+                      <a:ext cx="1639881" cy="1374958"/>
+                    </a:xfrm>
+                    <a:prstGeom prst="rect">
+                      <a:avLst/>
+                    </a:prstGeom>
+                    <a:noFill/>
+                    <a:ln>
+                      <a:noFill/>
+                    </a:ln>
+                  </pic:spPr>
+                </pic:pic>
+              </a:graphicData>
+            </a:graphic>
+          </wp:inline>
+        </w:drawing>
+      </w:r>
     </w:p>
     <w:p>
       <w:pPr>
@@ -10967,8 +11160,16 @@
         </w:numPr>
         <w:spacing w:line="276" w:lineRule="auto"/>
         <w:ind w:left="1080"/>
-      </w:pPr>
-      <w:r>
+        <w:rPr>
+          <w:b/>
+          <w:bCs/>
+        </w:rPr>
+      </w:pPr>
+      <w:r>
+        <w:rPr>
+          <w:b/>
+          <w:bCs/>
+        </w:rPr>
         <w:t>Metoda sdružených gradientů:</w:t>
       </w:r>
     </w:p>
@@ -11034,7 +11235,6 @@
         <w:ind w:left="2160"/>
       </w:pPr>
       <w:r>
-        <w:lastRenderedPageBreak/>
         <w:drawing>
           <wp:inline distT="0" distB="0" distL="0" distR="0" wp14:anchorId="56E538D6" wp14:editId="7E7457C9">
             <wp:extent cx="5200651" cy="1279525"/>
@@ -11051,7 +11251,7 @@
                     <pic:cNvPicPr/>
                   </pic:nvPicPr>
                   <pic:blipFill>
-                    <a:blip r:embed="rId71"/>
+                    <a:blip r:embed="rId73"/>
                     <a:stretch>
                       <a:fillRect/>
                     </a:stretch>
@@ -11199,7 +11399,7 @@
           <w:numId w:val="20"/>
         </w:numPr>
         <w:spacing w:line="276" w:lineRule="auto"/>
-        <w:ind w:left="1080"/>
+        <w:ind w:hanging="720"/>
       </w:pPr>
       <w:r>
         <w:rPr>
@@ -11775,6 +11975,7 @@
         <w:spacing w:line="276" w:lineRule="auto"/>
       </w:pPr>
       <w:r>
+        <w:lastRenderedPageBreak/>
         <w:t>19. Matematická indukce</w:t>
       </w:r>
     </w:p>
@@ -11805,7 +12006,13 @@
         <w:ind w:left="1080"/>
       </w:pPr>
       <w:r>
-        <w:t xml:space="preserve">Definice: Je to metoda, které dokazuje, že něco platí pro </w:t>
+        <w:t>Definice: Je to metoda, kter</w:t>
+      </w:r>
+      <w:r>
+        <w:t>á</w:t>
+      </w:r>
+      <w:r>
+        <w:t xml:space="preserve"> dokazuje, že něco platí pro </w:t>
       </w:r>
       <w:r>
         <w:t xml:space="preserve">všechna </w:t>
@@ -11885,7 +12092,6 @@
           <w:b/>
           <w:bCs/>
         </w:rPr>
-        <w:lastRenderedPageBreak/>
         <w:t xml:space="preserve">2. Indukční krok: </w:t>
       </w:r>
       <m:oMath>
@@ -11933,7 +12139,7 @@
         <w:t>REKURZE:</w:t>
       </w:r>
       <w:r>
-        <w:t xml:space="preserve"> Např. v programování můžeme naprogramovat funkci FAKTORIAL, kde používáme rekurzi (Funkce volá saman na sebe, dokud nenarazí na nejmenší číslo)</w:t>
+        <w:t xml:space="preserve"> Např. v programování můžeme naprogramovat funkci FAKTORIAL, kde používáme rekurzi (Funkce volá sama na sebe, dokud nenarazí na nejmenší číslo)</w:t>
       </w:r>
     </w:p>
     <w:p>
@@ -11983,7 +12189,7 @@
                     <pic:cNvPicPr/>
                   </pic:nvPicPr>
                   <pic:blipFill>
-                    <a:blip r:embed="rId72"/>
+                    <a:blip r:embed="rId74"/>
                     <a:stretch>
                       <a:fillRect/>
                     </a:stretch>
@@ -12014,7 +12220,10 @@
         <w:spacing w:line="276" w:lineRule="auto"/>
       </w:pPr>
       <w:r>
-        <w:t>V programování se to používá např. u REKURZI</w:t>
+        <w:t>V programování se to používá např. u REKURZ</w:t>
+      </w:r>
+      <w:r>
+        <w:t>Í</w:t>
       </w:r>
     </w:p>
     <w:p>
@@ -12040,7 +12249,7 @@
                     <pic:cNvPicPr/>
                   </pic:nvPicPr>
                   <pic:blipFill>
-                    <a:blip r:embed="rId73"/>
+                    <a:blip r:embed="rId75"/>
                     <a:stretch>
                       <a:fillRect/>
                     </a:stretch>
@@ -12129,7 +12338,7 @@
                     <pic:cNvPicPr/>
                   </pic:nvPicPr>
                   <pic:blipFill>
-                    <a:blip r:embed="rId74"/>
+                    <a:blip r:embed="rId76"/>
                     <a:stretch>
                       <a:fillRect/>
                     </a:stretch>
@@ -12239,7 +12448,7 @@
                     <pic:cNvPicPr/>
                   </pic:nvPicPr>
                   <pic:blipFill>
-                    <a:blip r:embed="rId75"/>
+                    <a:blip r:embed="rId77"/>
                     <a:stretch>
                       <a:fillRect/>
                     </a:stretch>
@@ -12326,7 +12535,7 @@
                     <pic:cNvPicPr/>
                   </pic:nvPicPr>
                   <pic:blipFill>
-                    <a:blip r:embed="rId76"/>
+                    <a:blip r:embed="rId78"/>
                     <a:stretch>
                       <a:fillRect/>
                     </a:stretch>
@@ -12526,7 +12735,6 @@
           <w:b/>
           <w:bCs/>
         </w:rPr>
-        <w:lastRenderedPageBreak/>
         <w:t>Variace:</w:t>
       </w:r>
     </w:p>
@@ -12556,7 +12764,7 @@
                     <pic:cNvPicPr/>
                   </pic:nvPicPr>
                   <pic:blipFill>
-                    <a:blip r:embed="rId77"/>
+                    <a:blip r:embed="rId79"/>
                     <a:stretch>
                       <a:fillRect/>
                     </a:stretch>
@@ -12786,7 +12994,7 @@
                     <pic:cNvPicPr/>
                   </pic:nvPicPr>
                   <pic:blipFill>
-                    <a:blip r:embed="rId78"/>
+                    <a:blip r:embed="rId80"/>
                     <a:stretch>
                       <a:fillRect/>
                     </a:stretch>
@@ -12877,7 +13085,7 @@
                     <pic:cNvPicPr/>
                   </pic:nvPicPr>
                   <pic:blipFill>
-                    <a:blip r:embed="rId79"/>
+                    <a:blip r:embed="rId81"/>
                     <a:stretch>
                       <a:fillRect/>
                     </a:stretch>
@@ -12932,6 +13140,9 @@
     <w:p>
       <w:pPr>
         <w:pStyle w:val="Compact"/>
+        <w:tabs>
+          <w:tab w:val="left" w:pos="3864"/>
+        </w:tabs>
         <w:spacing w:line="276" w:lineRule="auto"/>
         <w:ind w:left="1080"/>
       </w:pPr>
@@ -12954,7 +13165,7 @@
                     </pic:cNvPicPr>
                   </pic:nvPicPr>
                   <pic:blipFill>
-                    <a:blip r:embed="rId80">
+                    <a:blip r:embed="rId82">
                       <a:extLst>
                         <a:ext uri="{28A0092B-C50C-407E-A947-70E740481C1C}">
                           <a14:useLocalDpi xmlns:a14="http://schemas.microsoft.com/office/drawing/2010/main" val="0"/>
@@ -13009,7 +13220,7 @@
                     <pic:cNvPicPr/>
                   </pic:nvPicPr>
                   <pic:blipFill>
-                    <a:blip r:embed="rId81"/>
+                    <a:blip r:embed="rId83"/>
                     <a:stretch>
                       <a:fillRect/>
                     </a:stretch>
@@ -13051,7 +13262,7 @@
                     </pic:cNvPicPr>
                   </pic:nvPicPr>
                   <pic:blipFill>
-                    <a:blip r:embed="rId82" cstate="print">
+                    <a:blip r:embed="rId84" cstate="print">
                       <a:extLst>
                         <a:ext uri="{28A0092B-C50C-407E-A947-70E740481C1C}">
                           <a14:useLocalDpi xmlns:a14="http://schemas.microsoft.com/office/drawing/2010/main" val="0"/>
@@ -13099,7 +13310,7 @@
                     <pic:cNvPicPr/>
                   </pic:nvPicPr>
                   <pic:blipFill>
-                    <a:blip r:embed="rId83"/>
+                    <a:blip r:embed="rId85"/>
                     <a:stretch>
                       <a:fillRect/>
                     </a:stretch>
@@ -13191,7 +13402,7 @@
                     <pic:cNvPicPr/>
                   </pic:nvPicPr>
                   <pic:blipFill>
-                    <a:blip r:embed="rId84"/>
+                    <a:blip r:embed="rId86"/>
                     <a:stretch>
                       <a:fillRect/>
                     </a:stretch>
@@ -13268,7 +13479,7 @@
                     <pic:cNvPicPr/>
                   </pic:nvPicPr>
                   <pic:blipFill>
-                    <a:blip r:embed="rId81"/>
+                    <a:blip r:embed="rId83"/>
                     <a:stretch>
                       <a:fillRect/>
                     </a:stretch>
@@ -13302,7 +13513,6 @@
         <w:rPr>
           <w:rFonts w:eastAsiaTheme="minorEastAsia"/>
         </w:rPr>
-        <w:lastRenderedPageBreak/>
         <w:drawing>
           <wp:inline distT="0" distB="0" distL="0" distR="0" wp14:anchorId="410D9BBE" wp14:editId="5CA32DAD">
             <wp:extent cx="2381582" cy="847843"/>
@@ -13319,7 +13529,7 @@
                     <pic:cNvPicPr/>
                   </pic:nvPicPr>
                   <pic:blipFill>
-                    <a:blip r:embed="rId85"/>
+                    <a:blip r:embed="rId87"/>
                     <a:stretch>
                       <a:fillRect/>
                     </a:stretch>
@@ -13403,7 +13613,7 @@
                     <pic:cNvPicPr/>
                   </pic:nvPicPr>
                   <pic:blipFill>
-                    <a:blip r:embed="rId86"/>
+                    <a:blip r:embed="rId88"/>
                     <a:stretch>
                       <a:fillRect/>
                     </a:stretch>
@@ -13510,7 +13720,7 @@
                     <pic:cNvPicPr/>
                   </pic:nvPicPr>
                   <pic:blipFill>
-                    <a:blip r:embed="rId87"/>
+                    <a:blip r:embed="rId89"/>
                     <a:stretch>
                       <a:fillRect/>
                     </a:stretch>
@@ -13567,7 +13777,7 @@
                     <pic:cNvPicPr/>
                   </pic:nvPicPr>
                   <pic:blipFill>
-                    <a:blip r:embed="rId88"/>
+                    <a:blip r:embed="rId90"/>
                     <a:stretch>
                       <a:fillRect/>
                     </a:stretch>
@@ -13707,7 +13917,7 @@
                     <pic:cNvPicPr/>
                   </pic:nvPicPr>
                   <pic:blipFill>
-                    <a:blip r:embed="rId89"/>
+                    <a:blip r:embed="rId91"/>
                     <a:stretch>
                       <a:fillRect/>
                     </a:stretch>
@@ -14138,7 +14348,7 @@
                     <pic:cNvPicPr/>
                   </pic:nvPicPr>
                   <pic:blipFill>
-                    <a:blip r:embed="rId90"/>
+                    <a:blip r:embed="rId92"/>
                     <a:stretch>
                       <a:fillRect/>
                     </a:stretch>
@@ -14174,7 +14384,6 @@
           <w:b/>
           <w:bCs/>
         </w:rPr>
-        <w:lastRenderedPageBreak/>
         <w:t xml:space="preserve">Rekurentně definovaná posloupnost: </w:t>
       </w:r>
       <w:r>
@@ -14208,7 +14417,7 @@
                     <pic:cNvPicPr/>
                   </pic:nvPicPr>
                   <pic:blipFill>
-                    <a:blip r:embed="rId91"/>
+                    <a:blip r:embed="rId93"/>
                     <a:stretch>
                       <a:fillRect/>
                     </a:stretch>
@@ -14316,7 +14525,7 @@
                     <pic:cNvPicPr/>
                   </pic:nvPicPr>
                   <pic:blipFill>
-                    <a:blip r:embed="rId92"/>
+                    <a:blip r:embed="rId94"/>
                     <a:stretch>
                       <a:fillRect/>
                     </a:stretch>
@@ -14376,7 +14585,7 @@
                     <pic:cNvPicPr/>
                   </pic:nvPicPr>
                   <pic:blipFill>
-                    <a:blip r:embed="rId93"/>
+                    <a:blip r:embed="rId95"/>
                     <a:stretch>
                       <a:fillRect/>
                     </a:stretch>
@@ -14434,13 +14643,13 @@
       </w:pPr>
       <w:r>
         <w:drawing>
-          <wp:anchor distT="0" distB="0" distL="114300" distR="114300" simplePos="0" relativeHeight="251661312" behindDoc="0" locked="0" layoutInCell="1" allowOverlap="1" wp14:anchorId="17D7B4FB" wp14:editId="0183C9EE">
-            <wp:simplePos x="457200" y="457200"/>
+          <wp:anchor distT="0" distB="0" distL="114300" distR="114300" simplePos="0" relativeHeight="251661312" behindDoc="0" locked="0" layoutInCell="1" allowOverlap="1" wp14:anchorId="17D7B4FB" wp14:editId="7BE6B34A">
+            <wp:simplePos x="0" y="0"/>
             <wp:positionH relativeFrom="column">
-              <wp:align>left</wp:align>
+              <wp:posOffset>390525</wp:posOffset>
             </wp:positionH>
             <wp:positionV relativeFrom="paragraph">
-              <wp:align>top</wp:align>
+              <wp:posOffset>66040</wp:posOffset>
             </wp:positionV>
             <wp:extent cx="2908300" cy="355600"/>
             <wp:effectExtent l="0" t="0" r="0" b="0"/>
@@ -14457,7 +14666,7 @@
                     <pic:cNvPicPr/>
                   </pic:nvPicPr>
                   <pic:blipFill>
-                    <a:blip r:embed="rId94">
+                    <a:blip r:embed="rId96">
                       <a:extLst>
                         <a:ext uri="{28A0092B-C50C-407E-A947-70E740481C1C}">
                           <a14:useLocalDpi xmlns:a14="http://schemas.microsoft.com/office/drawing/2010/main" val="0"/>
@@ -14498,7 +14707,23 @@
         <w:ind w:left="1080"/>
       </w:pPr>
       <w:r>
-        <w:t>Koeficienty: o jsou ty čísla před „a“, takže (2, 3)</w:t>
+        <w:t xml:space="preserve">Koeficienty: </w:t>
+      </w:r>
+      <w:r>
+        <w:t>t</w:t>
+      </w:r>
+      <w:r>
+        <w:t>o jsou ty čísla před „</w:t>
+      </w:r>
+      <w:r>
+        <w:rPr>
+          <w:b/>
+          <w:bCs/>
+        </w:rPr>
+        <w:t>a</w:t>
+      </w:r>
+      <w:r>
+        <w:t>“, takže (2, 3)</w:t>
       </w:r>
     </w:p>
     <w:p>
@@ -14541,7 +14766,7 @@
                     <pic:cNvPicPr/>
                   </pic:nvPicPr>
                   <pic:blipFill>
-                    <a:blip r:embed="rId95"/>
+                    <a:blip r:embed="rId97"/>
                     <a:stretch>
                       <a:fillRect/>
                     </a:stretch>
@@ -14602,7 +14827,7 @@
                     <pic:cNvPicPr/>
                   </pic:nvPicPr>
                   <pic:blipFill>
-                    <a:blip r:embed="rId96"/>
+                    <a:blip r:embed="rId98"/>
                     <a:stretch>
                       <a:fillRect/>
                     </a:stretch>
@@ -14735,6 +14960,9 @@
       <w:r>
         <w:t>Kdyby DISKRIMINANT byl 0</w:t>
       </w:r>
+      <w:r>
+        <w:t xml:space="preserve"> nebo záporný</w:t>
+      </w:r>
     </w:p>
     <w:p>
       <w:pPr>
@@ -14795,10 +15023,13 @@
           <w:numId w:val="27"/>
         </w:numPr>
         <w:spacing w:line="276" w:lineRule="auto"/>
-        <w:ind w:left="1080"/>
-      </w:pPr>
-      <w:r>
-        <w:t>Posloupnosti generované dvojicemi komplexně sdružených vlastních čísel:</w:t>
+        <w:ind w:left="1134" w:hanging="425"/>
+      </w:pPr>
+      <w:r>
+        <w:t>Řešení nehomogenní části (Co s číslem na konci?)</w:t>
+      </w:r>
+      <w:r>
+        <w:t>:</w:t>
       </w:r>
     </w:p>
     <w:p>
@@ -14837,20 +15068,55 @@
         <w:spacing w:line="276" w:lineRule="auto"/>
       </w:pPr>
       <w:r>
-        <w:lastRenderedPageBreak/>
-        <w:t>Nehomogenní: To je to -12 na konci</w:t>
-      </w:r>
-    </w:p>
-    <w:p>
-      <w:pPr>
-        <w:pStyle w:val="Compact"/>
-        <w:spacing w:line="276" w:lineRule="auto"/>
-      </w:pPr>
-    </w:p>
-    <w:p>
-      <w:pPr>
-        <w:pStyle w:val="Zkladntext"/>
-      </w:pPr>
+        <w:t>Nehomogenní/Partikulární: To je ta -12 na konci</w:t>
+      </w:r>
+    </w:p>
+    <w:p>
+      <w:pPr>
+        <w:pStyle w:val="Compact"/>
+        <w:numPr>
+          <w:ilvl w:val="2"/>
+          <w:numId w:val="27"/>
+        </w:numPr>
+        <w:spacing w:line="276" w:lineRule="auto"/>
+      </w:pPr>
+      <w:r>
+        <w:drawing>
+          <wp:inline distT="0" distB="0" distL="0" distR="0" wp14:anchorId="24017CB7" wp14:editId="681A41C2">
+            <wp:extent cx="2584381" cy="1883900"/>
+            <wp:effectExtent l="0" t="0" r="0" b="0"/>
+            <wp:docPr id="212917811" name="Obrázek 1" descr="Obsah obrázku text, snímek obrazovky, Písmo, design&#10;&#10;Obsah generovaný pomocí AI může být nesprávný."/>
+            <wp:cNvGraphicFramePr>
+              <a:graphicFrameLocks xmlns:a="http://schemas.openxmlformats.org/drawingml/2006/main" noChangeAspect="1"/>
+            </wp:cNvGraphicFramePr>
+            <a:graphic xmlns:a="http://schemas.openxmlformats.org/drawingml/2006/main">
+              <a:graphicData uri="http://schemas.openxmlformats.org/drawingml/2006/picture">
+                <pic:pic xmlns:pic="http://schemas.openxmlformats.org/drawingml/2006/picture">
+                  <pic:nvPicPr>
+                    <pic:cNvPr id="212917811" name="Obrázek 1" descr="Obsah obrázku text, snímek obrazovky, Písmo, design&#10;&#10;Obsah generovaný pomocí AI může být nesprávný."/>
+                    <pic:cNvPicPr/>
+                  </pic:nvPicPr>
+                  <pic:blipFill>
+                    <a:blip r:embed="rId99"/>
+                    <a:stretch>
+                      <a:fillRect/>
+                    </a:stretch>
+                  </pic:blipFill>
+                  <pic:spPr>
+                    <a:xfrm>
+                      <a:off x="0" y="0"/>
+                      <a:ext cx="2597509" cy="1893469"/>
+                    </a:xfrm>
+                    <a:prstGeom prst="rect">
+                      <a:avLst/>
+                    </a:prstGeom>
+                  </pic:spPr>
+                </pic:pic>
+              </a:graphicData>
+            </a:graphic>
+          </wp:inline>
+        </w:drawing>
+      </w:r>
     </w:p>
     <w:p>
       <w:pPr>
@@ -14895,7 +15161,13 @@
         <w:t xml:space="preserve">Rovinné grafy: </w:t>
       </w:r>
       <w:r>
-        <w:t>To je graf, která lze nakreslit na papíř, aniž by se křížily hrany</w:t>
+        <w:t>To je graf, kter</w:t>
+      </w:r>
+      <w:r>
+        <w:t>ý</w:t>
+      </w:r>
+      <w:r>
+        <w:t xml:space="preserve"> lze nakreslit na papíř, aniž by se křížily hrany</w:t>
       </w:r>
     </w:p>
     <w:p>
@@ -15163,7 +15435,7 @@
                     <pic:cNvPicPr/>
                   </pic:nvPicPr>
                   <pic:blipFill>
-                    <a:blip r:embed="rId97"/>
+                    <a:blip r:embed="rId100"/>
                     <a:stretch>
                       <a:fillRect/>
                     </a:stretch>
@@ -15245,7 +15517,7 @@
                     </pic:cNvPicPr>
                   </pic:nvPicPr>
                   <pic:blipFill>
-                    <a:blip r:embed="rId98">
+                    <a:blip r:embed="rId101">
                       <a:extLst>
                         <a:ext uri="{28A0092B-C50C-407E-A947-70E740481C1C}">
                           <a14:useLocalDpi xmlns:a14="http://schemas.microsoft.com/office/drawing/2010/main" val="0"/>
@@ -15305,7 +15577,6 @@
         <w:ind w:left="1440"/>
       </w:pPr>
       <w:r>
-        <w:lastRenderedPageBreak/>
         <w:fldChar w:fldCharType="begin"/>
       </w:r>
       <w:r>
@@ -15351,11 +15622,71 @@
         <w:fldChar w:fldCharType="separate"/>
       </w:r>
       <w:r>
+        <w:fldChar w:fldCharType="begin"/>
+      </w:r>
+      <w:r>
+        <w:instrText xml:space="preserve"> INCLUDEPICTURE  "https://encrypted-tbn0.gstatic.com/images?q=tbn:ANd9GcTx5Iu-IJxYRSv7J17FF6T0TSwAJZuCGrkfDQ&amp;s" \* MERGEFORMATINET </w:instrText>
+      </w:r>
+      <w:r>
+        <w:fldChar w:fldCharType="separate"/>
+      </w:r>
+      <w:r>
+        <w:fldChar w:fldCharType="begin"/>
+      </w:r>
+      <w:r>
+        <w:instrText xml:space="preserve"> INCLUDEPICTURE  "https://encrypted-tbn0.gstatic.com/images?q=tbn:ANd9GcTx5Iu-IJxYRSv7J17FF6T0TSwAJZuCGrkfDQ&amp;s" \* MERGEFORMATINET </w:instrText>
+      </w:r>
+      <w:r>
+        <w:fldChar w:fldCharType="separate"/>
+      </w:r>
+      <w:r>
+        <w:fldChar w:fldCharType="begin"/>
+      </w:r>
+      <w:r>
+        <w:instrText xml:space="preserve"> INCLUDEPICTURE  "https://encrypted-tbn0.gstatic.com/images?q=tbn:ANd9GcTx5Iu-IJxYRSv7J17FF6T0TSwAJZuCGrkfDQ&amp;s" \* MERGEFORMATINET </w:instrText>
+      </w:r>
+      <w:r>
+        <w:fldChar w:fldCharType="separate"/>
+      </w:r>
+      <w:r>
+        <w:fldChar w:fldCharType="begin"/>
+      </w:r>
+      <w:r>
+        <w:instrText xml:space="preserve"> INCLUDEPICTURE  "https://encrypted-tbn0.gstatic.com/images?q=tbn:ANd9GcTx5Iu-IJxYRSv7J17FF6T0TSwAJZuCGrkfDQ&amp;s" \* MERGEFORMATINET </w:instrText>
+      </w:r>
+      <w:r>
+        <w:fldChar w:fldCharType="separate"/>
+      </w:r>
+      <w:r>
+        <w:fldChar w:fldCharType="begin"/>
+      </w:r>
+      <w:r>
+        <w:instrText xml:space="preserve"> INCLUDEPICTURE  "https://encrypted-tbn0.gstatic.com/images?q=tbn:ANd9GcTx5Iu-IJxYRSv7J17FF6T0TSwAJZuCGrkfDQ&amp;s" \* MERGEFORMATINET </w:instrText>
+      </w:r>
+      <w:r>
+        <w:fldChar w:fldCharType="separate"/>
+      </w:r>
+      <w:r>
         <w:pict w14:anchorId="6AE5E04F">
-          <v:shape id="_x0000_i1026" type="#_x0000_t75" alt="Jedním tahem – Domeček" style="width:75.15pt;height:1in;mso-width-percent:0;mso-height-percent:0;mso-width-percent:0;mso-height-percent:0">
-            <v:imagedata r:id="rId99" r:href="rId100"/>
+          <v:shape id="_x0000_i1026" type="#_x0000_t75" alt="Jedním tahem – Domeček" style="width:75.15pt;height:1in">
+            <v:imagedata r:id="rId102" r:href="rId103"/>
           </v:shape>
         </w:pict>
+      </w:r>
+      <w:r>
+        <w:fldChar w:fldCharType="end"/>
+      </w:r>
+      <w:r>
+        <w:fldChar w:fldCharType="end"/>
+      </w:r>
+      <w:r>
+        <w:fldChar w:fldCharType="end"/>
+      </w:r>
+      <w:r>
+        <w:fldChar w:fldCharType="end"/>
+      </w:r>
+      <w:r>
+        <w:fldChar w:fldCharType="end"/>
       </w:r>
       <w:r>
         <w:fldChar w:fldCharType="end"/>
@@ -15425,7 +15756,7 @@
                     <pic:cNvPicPr/>
                   </pic:nvPicPr>
                   <pic:blipFill>
-                    <a:blip r:embed="rId101"/>
+                    <a:blip r:embed="rId104"/>
                     <a:stretch>
                       <a:fillRect/>
                     </a:stretch>
@@ -15543,10 +15874,7 @@
         <w:t xml:space="preserve"> Podgraf, který je stromem, obsahuje všechny vrcholy a má minimální součet vah.</w:t>
       </w:r>
       <w:r>
-        <w:t xml:space="preserve"> </w:t>
-      </w:r>
-      <w:r>
-        <w:t>Strom je souvislý graf, který neobsahuje žádnou kružnici.</w:t>
+        <w:t xml:space="preserve"> Strom je souvislý graf, který neobsahuje žádnou kružnici.</w:t>
       </w:r>
     </w:p>
     <w:p>
@@ -15663,7 +15991,7 @@
                     <pic:cNvPicPr/>
                   </pic:nvPicPr>
                   <pic:blipFill>
-                    <a:blip r:embed="rId102"/>
+                    <a:blip r:embed="rId105"/>
                     <a:stretch>
                       <a:fillRect/>
                     </a:stretch>
@@ -16493,6 +16821,7 @@
   <w:style w:type="character" w:default="1" w:styleId="Standardnpsmoodstavce">
     <w:name w:val="Default Paragraph Font"/>
     <w:uiPriority w:val="1"/>
+    <w:semiHidden/>
     <w:unhideWhenUsed/>
   </w:style>
   <w:style w:type="table" w:default="1" w:styleId="Normlntabulka">

</xml_diff>

<commit_message>
Deployed dbb0a6d with MkDocs version: 1.6.1
</commit_message>
<xml_diff>
--- a/linearni_algerbra_diskretni_mat/Algebra_ÚSTNÍ.docx
+++ b/linearni_algerbra_diskretni_mat/Algebra_ÚSTNÍ.docx
@@ -4254,7 +4254,6 @@
           <w:b/>
           <w:bCs/>
         </w:rPr>
-        <w:lastRenderedPageBreak/>
         <w:t>Inverzní matice:</w:t>
       </w:r>
       <w:r>
@@ -5121,7 +5120,19 @@
         <w:rPr>
           <w:rFonts w:eastAsiaTheme="minorEastAsia"/>
         </w:rPr>
-        <w:t xml:space="preserve">Násobení (homogenita): </w:t>
+        <w:t>Násobení (</w:t>
+      </w:r>
+      <w:r>
+        <w:rPr>
+          <w:rFonts w:eastAsiaTheme="minorEastAsia"/>
+        </w:rPr>
+        <w:t>H</w:t>
+      </w:r>
+      <w:r>
+        <w:rPr>
+          <w:rFonts w:eastAsiaTheme="minorEastAsia"/>
+        </w:rPr>
+        <w:t xml:space="preserve">omogenita): </w:t>
       </w:r>
       <m:oMath>
         <m:r>
@@ -6843,7 +6854,14 @@
           <w:b/>
           <w:bCs/>
         </w:rPr>
-        <w:t>Zobrazení je jednoznačně určeno obrazy bázových vektorů.</w:t>
+        <w:t>Zobrazení je jednoznačně určeno obrazy bázových vektorů</w:t>
+      </w:r>
+      <w:r>
+        <w:rPr>
+          <w:b/>
+          <w:bCs/>
+        </w:rPr>
+        <w:t>:</w:t>
       </w:r>
     </w:p>
     <w:p>
@@ -7372,7 +7390,14 @@
         <w:ind w:left="1080"/>
       </w:pPr>
       <w:r>
-        <w:t>Definice: Lineární zobrazení, které jde do stejného prostoru</w:t>
+        <w:rPr>
+          <w:b/>
+          <w:bCs/>
+        </w:rPr>
+        <w:t>Definice:</w:t>
+      </w:r>
+      <w:r>
+        <w:t xml:space="preserve"> Lineární zobrazení, které jde do stejného prostoru</w:t>
       </w:r>
     </w:p>
     <w:p>
@@ -8660,8 +8685,12 @@
         <w:ind w:left="960"/>
       </w:pPr>
       <w:r>
+        <w:rPr>
+          <w:b/>
+          <w:bCs/>
+        </w:rPr>
         <w:drawing>
-          <wp:anchor distT="0" distB="0" distL="114300" distR="114300" simplePos="0" relativeHeight="251656192" behindDoc="0" locked="0" layoutInCell="1" allowOverlap="1" wp14:anchorId="28A5ED10" wp14:editId="385A9EB1">
+          <wp:anchor distT="0" distB="0" distL="114300" distR="114300" simplePos="0" relativeHeight="251657728" behindDoc="0" locked="0" layoutInCell="1" allowOverlap="1" wp14:anchorId="28A5ED10" wp14:editId="385A9EB1">
             <wp:simplePos x="0" y="0"/>
             <wp:positionH relativeFrom="column">
               <wp:posOffset>506877</wp:posOffset>
@@ -8717,7 +8746,14 @@
         </w:drawing>
       </w:r>
       <w:r>
-        <w:t>Definice: Číslo, co určuje, zda se matice zvětšila</w:t>
+        <w:rPr>
+          <w:b/>
+          <w:bCs/>
+        </w:rPr>
+        <w:t>Definice:</w:t>
+      </w:r>
+      <w:r>
+        <w:t xml:space="preserve"> Číslo, co určuje, zda se matice zvětšila</w:t>
       </w:r>
       <w:r>
         <w:t>/zmenšila</w:t>
@@ -8814,7 +8850,14 @@
         <w:spacing w:line="276" w:lineRule="auto"/>
       </w:pPr>
       <w:r>
-        <w:t>adj(A) – Adjungovaná matice: Matice složená z determinantů všech podmatic původní matice</w:t>
+        <w:rPr>
+          <w:b/>
+          <w:bCs/>
+        </w:rPr>
+        <w:t>adj(A) – Adjungovaná matice:</w:t>
+      </w:r>
+      <w:r>
+        <w:t xml:space="preserve"> Matice složená z determinantů všech podmatic původní matice</w:t>
       </w:r>
     </w:p>
     <w:p>
@@ -8827,6 +8870,7 @@
         <w:spacing w:line="276" w:lineRule="auto"/>
       </w:pPr>
       <w:r>
+        <w:lastRenderedPageBreak/>
         <w:drawing>
           <wp:inline distT="0" distB="0" distL="0" distR="0" wp14:anchorId="355CA634" wp14:editId="08F490E5">
             <wp:extent cx="4906193" cy="643095"/>
@@ -9091,7 +9135,64 @@
         <w:ind w:left="1680"/>
       </w:pPr>
       <w:r>
-        <w:t>Matice 2x2 -&gt; Vytvoříme 2 vektory ze sloupců a nakreslíme -&gt; OBSAH plochy je roven determinantu</w:t>
+        <w:rPr>
+          <w:b/>
+          <w:bCs/>
+        </w:rPr>
+        <w:t>Matice</w:t>
+      </w:r>
+      <w:r>
+        <w:t xml:space="preserve"> </w:t>
+      </w:r>
+      <w:r>
+        <w:rPr>
+          <w:b/>
+          <w:bCs/>
+        </w:rPr>
+        <w:t>2x2</w:t>
+      </w:r>
+      <w:r>
+        <w:t xml:space="preserve"> -&gt; Vytvoříme </w:t>
+      </w:r>
+      <w:r>
+        <w:rPr>
+          <w:b/>
+          <w:bCs/>
+        </w:rPr>
+        <w:t>2</w:t>
+      </w:r>
+      <w:r>
+        <w:t xml:space="preserve"> </w:t>
+      </w:r>
+      <w:r>
+        <w:rPr>
+          <w:b/>
+          <w:bCs/>
+        </w:rPr>
+        <w:t>vektory</w:t>
+      </w:r>
+      <w:r>
+        <w:t xml:space="preserve"> ze sloupců a nakreslíme -&gt; </w:t>
+      </w:r>
+      <w:r>
+        <w:rPr>
+          <w:b/>
+          <w:bCs/>
+        </w:rPr>
+        <w:t>OBSAH</w:t>
+      </w:r>
+      <w:r>
+        <w:t xml:space="preserve"> </w:t>
+      </w:r>
+      <w:r>
+        <w:rPr>
+          <w:b/>
+          <w:bCs/>
+        </w:rPr>
+        <w:t>plochy</w:t>
+      </w:r>
+      <w:r>
+        <w:t xml:space="preserve"> je roven determinantu</w:t>
       </w:r>
     </w:p>
     <w:p>
@@ -9105,7 +9206,64 @@
         <w:ind w:left="1680"/>
       </w:pPr>
       <w:r>
-        <w:t>Matice 3x3 -&gt; Vytvoříme 3 vektory ze sloupců a nakreslíme -&gt; OBJEM tělesa je roven determinantu</w:t>
+        <w:rPr>
+          <w:b/>
+          <w:bCs/>
+        </w:rPr>
+        <w:t>Matice</w:t>
+      </w:r>
+      <w:r>
+        <w:t xml:space="preserve"> </w:t>
+      </w:r>
+      <w:r>
+        <w:rPr>
+          <w:b/>
+          <w:bCs/>
+        </w:rPr>
+        <w:t>3x3</w:t>
+      </w:r>
+      <w:r>
+        <w:t xml:space="preserve"> -&gt; Vytvoříme </w:t>
+      </w:r>
+      <w:r>
+        <w:rPr>
+          <w:b/>
+          <w:bCs/>
+        </w:rPr>
+        <w:t>3</w:t>
+      </w:r>
+      <w:r>
+        <w:t xml:space="preserve"> </w:t>
+      </w:r>
+      <w:r>
+        <w:rPr>
+          <w:b/>
+          <w:bCs/>
+        </w:rPr>
+        <w:t>vektory</w:t>
+      </w:r>
+      <w:r>
+        <w:t xml:space="preserve"> ze sloupců a nakreslíme -&gt; </w:t>
+      </w:r>
+      <w:r>
+        <w:rPr>
+          <w:b/>
+          <w:bCs/>
+        </w:rPr>
+        <w:t>OBJEM</w:t>
+      </w:r>
+      <w:r>
+        <w:t xml:space="preserve"> </w:t>
+      </w:r>
+      <w:r>
+        <w:rPr>
+          <w:b/>
+          <w:bCs/>
+        </w:rPr>
+        <w:t>tělesa</w:t>
+      </w:r>
+      <w:r>
+        <w:t xml:space="preserve"> je roven determinantu</w:t>
       </w:r>
     </w:p>
     <w:p>
@@ -9119,7 +9277,24 @@
         <w:ind w:left="1680"/>
       </w:pPr>
       <w:r>
-        <w:t>Kdyby determinant byl např. -5, tak to nevadí, protože bereme ABSOLUTNÍ hodnotu</w:t>
+        <w:t xml:space="preserve">Kdyby determinant byl např. </w:t>
+      </w:r>
+      <w:r>
+        <w:rPr>
+          <w:b/>
+          <w:bCs/>
+        </w:rPr>
+        <w:t>-5</w:t>
+      </w:r>
+      <w:r>
+        <w:t xml:space="preserve">, tak to nevadí, protože bereme </w:t>
+      </w:r>
+      <w:r>
+        <w:rPr>
+          <w:b/>
+          <w:bCs/>
+        </w:rPr>
+        <w:t>ABSOLUTNÍ hodnotu</w:t>
       </w:r>
     </w:p>
     <w:p>
@@ -11975,7 +12150,6 @@
         <w:spacing w:line="276" w:lineRule="auto"/>
       </w:pPr>
       <w:r>
-        <w:lastRenderedPageBreak/>
         <w:t>19. Matematická indukce</w:t>
       </w:r>
     </w:p>
@@ -12695,6 +12869,7 @@
         <w:spacing w:line="276" w:lineRule="auto"/>
       </w:pPr>
       <w:r>
+        <w:lastRenderedPageBreak/>
         <w:t>21. Kombinatorické výpočty</w:t>
       </w:r>
     </w:p>
@@ -14643,7 +14818,7 @@
       </w:pPr>
       <w:r>
         <w:drawing>
-          <wp:anchor distT="0" distB="0" distL="114300" distR="114300" simplePos="0" relativeHeight="251661312" behindDoc="0" locked="0" layoutInCell="1" allowOverlap="1" wp14:anchorId="17D7B4FB" wp14:editId="7BE6B34A">
+          <wp:anchor distT="0" distB="0" distL="114300" distR="114300" simplePos="0" relativeHeight="251658752" behindDoc="0" locked="0" layoutInCell="1" allowOverlap="1" wp14:anchorId="17D7B4FB" wp14:editId="7BE6B34A">
             <wp:simplePos x="0" y="0"/>
             <wp:positionH relativeFrom="column">
               <wp:posOffset>390525</wp:posOffset>

</xml_diff>

<commit_message>
Deployed a50199a with MkDocs version: 1.6.1
</commit_message>
<xml_diff>
--- a/linearni_algerbra_diskretni_mat/Algebra_ÚSTNÍ.docx
+++ b/linearni_algerbra_diskretni_mat/Algebra_ÚSTNÍ.docx
@@ -373,7 +373,7 @@
           <w:numId w:val="1"/>
         </w:numPr>
         <w:spacing w:line="276" w:lineRule="auto"/>
-        <w:ind w:hanging="720"/>
+        <w:ind w:left="1080"/>
       </w:pPr>
       <w:r>
         <w:rPr>
@@ -779,7 +779,7 @@
             <v:path o:extrusionok="f" gradientshapeok="t" o:connecttype="rect"/>
             <o:lock v:ext="edit" aspectratio="t"/>
           </v:shapetype>
-          <v:shape id="_x0000_i1025" type="#_x0000_t75" alt="Prosté zobrazení – Wikipedie" style="width:68.85pt;height:68.85pt">
+          <v:shape id="_x0000_i1025" type="#_x0000_t75" alt="Prosté zobrazení – Wikipedie" style="width:69pt;height:69pt">
             <v:imagedata r:id="rId8" o:title="A9BEB161"/>
           </v:shape>
         </w:pict>
@@ -938,6 +938,7 @@
           <w:b/>
           <w:bCs/>
         </w:rPr>
+        <w:lastRenderedPageBreak/>
         <w:t>Inverzní zobrazení (</w:t>
       </w:r>
       <m:oMath>
@@ -1755,6 +1756,7 @@
         <w:ind w:left="2160"/>
       </w:pPr>
       <w:r>
+        <w:lastRenderedPageBreak/>
         <w:drawing>
           <wp:inline distT="0" distB="0" distL="0" distR="0" wp14:anchorId="53FAB51E" wp14:editId="161ED7EA">
             <wp:extent cx="4267796" cy="695422"/>
@@ -2267,6 +2269,7 @@
           <w:b/>
           <w:bCs/>
         </w:rPr>
+        <w:lastRenderedPageBreak/>
         <w:t>Podprostor:</w:t>
       </w:r>
       <w:r>
@@ -2930,6 +2933,7 @@
           <w:b/>
           <w:bCs/>
         </w:rPr>
+        <w:lastRenderedPageBreak/>
         <w:t>Soustavy se stejnou množinou řešení (Ekvivalentní soustavy):</w:t>
       </w:r>
     </w:p>
@@ -3676,6 +3680,7 @@
         <w:ind w:left="1080"/>
       </w:pPr>
       <w:r>
+        <w:lastRenderedPageBreak/>
         <w:drawing>
           <wp:inline distT="0" distB="0" distL="0" distR="0" wp14:anchorId="17161C55" wp14:editId="4649A86B">
             <wp:extent cx="990738" cy="438211"/>
@@ -4149,13 +4154,7 @@
         <w:spacing w:line="276" w:lineRule="auto"/>
       </w:pPr>
       <w:r>
-        <w:t>Obsahuje ve sloupcích souřadni</w:t>
-      </w:r>
-      <w:r>
-        <w:t>x</w:t>
-      </w:r>
-      <w:r>
-        <w:t>ce vektorů jedné báze vzhledem k druhé bázi.</w:t>
+        <w:t>Obsahuje ve sloupcích souřadnice vektorů jedné báze vzhledem k druhé bázi.</w:t>
       </w:r>
     </w:p>
     <w:p>
@@ -4168,6 +4167,7 @@
         <w:spacing w:line="276" w:lineRule="auto"/>
       </w:pPr>
       <w:r>
+        <w:lastRenderedPageBreak/>
         <w:drawing>
           <wp:inline distT="0" distB="0" distL="0" distR="0" wp14:anchorId="1718FF22" wp14:editId="6E39F122">
             <wp:extent cx="4676900" cy="2633787"/>
@@ -4760,6 +4760,7 @@
         <w:ind w:left="1080"/>
       </w:pPr>
       <w:r>
+        <w:lastRenderedPageBreak/>
         <w:t xml:space="preserve">Zachovává </w:t>
       </w:r>
       <m:oMath>
@@ -6324,6 +6325,7 @@
         <w:spacing w:line="276" w:lineRule="auto"/>
       </w:pPr>
       <w:r>
+        <w:lastRenderedPageBreak/>
         <w:t>0 = 0 (nekonečně mnoho řešení)</w:t>
       </w:r>
     </w:p>
@@ -6874,6 +6876,7 @@
         <w:spacing w:line="276" w:lineRule="auto"/>
       </w:pPr>
       <w:r>
+        <w:lastRenderedPageBreak/>
         <w:t>Vzor (x): Vstup</w:t>
       </w:r>
       <w:r>
@@ -7748,6 +7751,7 @@
         <w:spacing w:line="276" w:lineRule="auto"/>
       </w:pPr>
       <w:r>
+        <w:lastRenderedPageBreak/>
         <w:drawing>
           <wp:inline distT="0" distB="0" distL="0" distR="0" wp14:anchorId="4AB5EF06" wp14:editId="459E4F91">
             <wp:extent cx="1219370" cy="609685"/>
@@ -8689,8 +8693,9 @@
           <w:b/>
           <w:bCs/>
         </w:rPr>
+        <w:lastRenderedPageBreak/>
         <w:drawing>
-          <wp:anchor distT="0" distB="0" distL="114300" distR="114300" simplePos="0" relativeHeight="251657728" behindDoc="0" locked="0" layoutInCell="1" allowOverlap="1" wp14:anchorId="28A5ED10" wp14:editId="385A9EB1">
+          <wp:anchor distT="0" distB="0" distL="114300" distR="114300" simplePos="0" relativeHeight="251656192" behindDoc="0" locked="0" layoutInCell="1" allowOverlap="1" wp14:anchorId="28A5ED10" wp14:editId="385A9EB1">
             <wp:simplePos x="0" y="0"/>
             <wp:positionH relativeFrom="column">
               <wp:posOffset>506877</wp:posOffset>
@@ -8801,6 +8806,9 @@
         <w:pStyle w:val="Compact"/>
         <w:spacing w:line="276" w:lineRule="auto"/>
         <w:ind w:left="960"/>
+        <w:rPr>
+          <w:lang w:val="en-US"/>
+        </w:rPr>
       </w:pPr>
       <w:r>
         <w:drawing>
@@ -8870,7 +8878,6 @@
         <w:spacing w:line="276" w:lineRule="auto"/>
       </w:pPr>
       <w:r>
-        <w:lastRenderedPageBreak/>
         <w:drawing>
           <wp:inline distT="0" distB="0" distL="0" distR="0" wp14:anchorId="355CA634" wp14:editId="08F490E5">
             <wp:extent cx="4906193" cy="643095"/>
@@ -9277,6 +9284,7 @@
         <w:ind w:left="1680"/>
       </w:pPr>
       <w:r>
+        <w:lastRenderedPageBreak/>
         <w:t xml:space="preserve">Kdyby determinant byl např. </w:t>
       </w:r>
       <w:r>
@@ -10004,6 +10012,9 @@
       <w:pPr>
         <w:pStyle w:val="Nadpis2"/>
         <w:spacing w:line="276" w:lineRule="auto"/>
+        <w:rPr>
+          <w:lang w:val="en-US"/>
+        </w:rPr>
       </w:pPr>
       <w:r>
         <w:t xml:space="preserve"> </w:t>
@@ -10056,6 +10067,7 @@
         <w:spacing w:line="276" w:lineRule="auto"/>
       </w:pPr>
       <w:r>
+        <w:lastRenderedPageBreak/>
         <w:t>Velikost skalárniho součinu nemůže být větší než součin jejich délek.</w:t>
       </w:r>
     </w:p>
@@ -10707,6 +10719,7 @@
         <w:spacing w:line="276" w:lineRule="auto"/>
       </w:pPr>
       <w:r>
+        <w:lastRenderedPageBreak/>
         <w:drawing>
           <wp:inline distT="0" distB="0" distL="0" distR="0" wp14:anchorId="4C3DB4A9" wp14:editId="5A852A9F">
             <wp:extent cx="3591426" cy="962159"/>
@@ -11384,6 +11397,7 @@
         <w:spacing w:line="276" w:lineRule="auto"/>
       </w:pPr>
       <w:r>
+        <w:lastRenderedPageBreak/>
         <w:t xml:space="preserve"> </w:t>
       </w:r>
       <w:r>
@@ -12180,6 +12194,7 @@
         <w:ind w:left="1080"/>
       </w:pPr>
       <w:r>
+        <w:lastRenderedPageBreak/>
         <w:t>Definice: Je to metoda, kter</w:t>
       </w:r>
       <w:r>
@@ -13616,6 +13631,7 @@
           <w:b/>
           <w:bCs/>
         </w:rPr>
+        <w:lastRenderedPageBreak/>
         <w:t>Binomická věta:</w:t>
       </w:r>
       <w:r>
@@ -14507,6 +14523,7 @@
         <w:spacing w:line="276" w:lineRule="auto"/>
       </w:pPr>
       <w:r>
+        <w:lastRenderedPageBreak/>
         <w:drawing>
           <wp:inline distT="0" distB="0" distL="0" distR="0" wp14:anchorId="0D901C5C" wp14:editId="6C9CAEAA">
             <wp:extent cx="2219635" cy="400106"/>
@@ -14640,7 +14657,13 @@
         <w:t xml:space="preserve">Číslo zadané na začátku. </w:t>
       </w:r>
       <w:r>
-        <w:t>Nutné pro jednoznačnost řešení</w:t>
+        <w:t xml:space="preserve">Nutné pro jednoznačnost </w:t>
+      </w:r>
+      <w:r>
+        <w:t>ř</w:t>
+      </w:r>
+      <w:r>
+        <w:t>ešení</w:t>
       </w:r>
     </w:p>
     <w:p>
@@ -14818,7 +14841,7 @@
       </w:pPr>
       <w:r>
         <w:drawing>
-          <wp:anchor distT="0" distB="0" distL="114300" distR="114300" simplePos="0" relativeHeight="251658752" behindDoc="0" locked="0" layoutInCell="1" allowOverlap="1" wp14:anchorId="17D7B4FB" wp14:editId="7BE6B34A">
+          <wp:anchor distT="0" distB="0" distL="114300" distR="114300" simplePos="0" relativeHeight="251658240" behindDoc="0" locked="0" layoutInCell="1" allowOverlap="1" wp14:anchorId="17D7B4FB" wp14:editId="7BE6B34A">
             <wp:simplePos x="0" y="0"/>
             <wp:positionH relativeFrom="column">
               <wp:posOffset>390525</wp:posOffset>
@@ -15217,6 +15240,7 @@
         <w:spacing w:line="276" w:lineRule="auto"/>
       </w:pPr>
       <w:r>
+        <w:lastRenderedPageBreak/>
         <w:t>To je ta -12 na konci</w:t>
       </w:r>
     </w:p>
@@ -15257,8 +15281,8 @@
       </w:pPr>
       <w:r>
         <w:drawing>
-          <wp:inline distT="0" distB="0" distL="0" distR="0" wp14:anchorId="24017CB7" wp14:editId="681A41C2">
-            <wp:extent cx="2584381" cy="1883900"/>
+          <wp:inline distT="0" distB="0" distL="0" distR="0" wp14:anchorId="24017CB7" wp14:editId="6F7408DD">
+            <wp:extent cx="2987350" cy="2177646"/>
             <wp:effectExtent l="0" t="0" r="0" b="0"/>
             <wp:docPr id="212917811" name="Obrázek 1" descr="Obsah obrázku text, snímek obrazovky, Písmo, design&#10;&#10;Obsah generovaný pomocí AI může být nesprávný."/>
             <wp:cNvGraphicFramePr>
@@ -15280,7 +15304,7 @@
                   <pic:spPr>
                     <a:xfrm>
                       <a:off x="0" y="0"/>
-                      <a:ext cx="2597509" cy="1893469"/>
+                      <a:ext cx="3009437" cy="2193747"/>
                     </a:xfrm>
                     <a:prstGeom prst="rect">
                       <a:avLst/>
@@ -15342,7 +15366,13 @@
         <w:t>ý</w:t>
       </w:r>
       <w:r>
-        <w:t xml:space="preserve"> lze nakreslit na papíř, aniž by se křížily hrany</w:t>
+        <w:t xml:space="preserve"> lze nakreslit na papí</w:t>
+      </w:r>
+      <w:r>
+        <w:t>r</w:t>
+      </w:r>
+      <w:r>
+        <w:t>, aniž by se křížily hrany</w:t>
       </w:r>
     </w:p>
     <w:p>
@@ -15646,6 +15676,7 @@
           <w:b/>
           <w:bCs/>
         </w:rPr>
+        <w:lastRenderedPageBreak/>
         <w:t>Eulerovský graf:</w:t>
       </w:r>
       <w:r>
@@ -15842,11 +15873,35 @@
         <w:fldChar w:fldCharType="separate"/>
       </w:r>
       <w:r>
+        <w:fldChar w:fldCharType="begin"/>
+      </w:r>
+      <w:r>
+        <w:instrText xml:space="preserve"> INCLUDEPICTURE  "https://encrypted-tbn0.gstatic.com/images?q=tbn:ANd9GcTx5Iu-IJxYRSv7J17FF6T0TSwAJZuCGrkfDQ&amp;s" \* MERGEFORMATINET </w:instrText>
+      </w:r>
+      <w:r>
+        <w:fldChar w:fldCharType="separate"/>
+      </w:r>
+      <w:r>
+        <w:fldChar w:fldCharType="begin"/>
+      </w:r>
+      <w:r>
+        <w:instrText xml:space="preserve"> INCLUDEPICTURE  "https://encrypted-tbn0.gstatic.com/images?q=tbn:ANd9GcTx5Iu-IJxYRSv7J17FF6T0TSwAJZuCGrkfDQ&amp;s" \* MERGEFORMATINET </w:instrText>
+      </w:r>
+      <w:r>
+        <w:fldChar w:fldCharType="separate"/>
+      </w:r>
+      <w:r>
         <w:pict w14:anchorId="6AE5E04F">
-          <v:shape id="_x0000_i1026" type="#_x0000_t75" alt="Jedním tahem – Domeček" style="width:75.15pt;height:1in">
+          <v:shape id="_x0000_i1026" type="#_x0000_t75" alt="Jedním tahem – Domeček" style="width:75.5pt;height:1in">
             <v:imagedata r:id="rId102" r:href="rId103"/>
           </v:shape>
         </w:pict>
+      </w:r>
+      <w:r>
+        <w:fldChar w:fldCharType="end"/>
+      </w:r>
+      <w:r>
+        <w:fldChar w:fldCharType="end"/>
       </w:r>
       <w:r>
         <w:fldChar w:fldCharType="end"/>

</xml_diff>